<commit_message>
fixed documentation and minor bugs
</commit_message>
<xml_diff>
--- a/docs/Project Documentation.docx
+++ b/docs/Project Documentation.docx
@@ -3186,7 +3186,6 @@
       <w:pPr>
         <w:bidi/>
         <w:rPr>
-          <w:rFonts w:hint="cs"/>
           <w:rtl/>
           <w:lang w:bidi="ar-EG"/>
         </w:rPr>
@@ -3264,7 +3263,6 @@
       <w:pPr>
         <w:bidi/>
         <w:rPr>
-          <w:rFonts w:hint="cs"/>
           <w:rtl/>
           <w:lang w:bidi="ar-EG"/>
         </w:rPr>
@@ -3276,10 +3274,10 @@
           <w:lang w:bidi="ar-EG"/>
         </w:rPr>
         <w:drawing>
-          <wp:inline distT="0" distB="0" distL="0" distR="0" wp14:anchorId="2CC6FF32" wp14:editId="454DBD39">
-            <wp:extent cx="5677692" cy="3296110"/>
-            <wp:effectExtent l="38100" t="38100" r="94615" b="95250"/>
-            <wp:docPr id="7" name="Picture 7"/>
+          <wp:inline distT="0" distB="0" distL="0" distR="0" wp14:anchorId="638836B0" wp14:editId="42490297">
+            <wp:extent cx="5715798" cy="3343742"/>
+            <wp:effectExtent l="152400" t="152400" r="361315" b="371475"/>
+            <wp:docPr id="14" name="Picture 14"/>
             <wp:cNvGraphicFramePr>
               <a:graphicFrameLocks xmlns:a="http://schemas.openxmlformats.org/drawingml/2006/main" noChangeAspect="1"/>
             </wp:cNvGraphicFramePr>
@@ -3299,7 +3297,7 @@
                   <pic:spPr>
                     <a:xfrm>
                       <a:off x="0" y="0"/>
-                      <a:ext cx="5677692" cy="3296110"/>
+                      <a:ext cx="5715798" cy="3343742"/>
                     </a:xfrm>
                     <a:prstGeom prst="rect">
                       <a:avLst/>
@@ -3308,10 +3306,10 @@
                       <a:noFill/>
                     </a:ln>
                     <a:effectLst>
-                      <a:outerShdw blurRad="50800" dist="38100" dir="2700000" algn="tl" rotWithShape="0">
-                        <a:prstClr val="black">
-                          <a:alpha val="40000"/>
-                        </a:prstClr>
+                      <a:outerShdw blurRad="292100" dist="139700" dir="2700000" algn="tl" rotWithShape="0">
+                        <a:srgbClr val="333333">
+                          <a:alpha val="65000"/>
+                        </a:srgbClr>
                       </a:outerShdw>
                     </a:effectLst>
                   </pic:spPr>
@@ -3406,15 +3404,218 @@
       </w:pPr>
       <w:r>
         <w:rPr>
+          <w:rtl/>
+          <w:lang w:bidi="ar-EG"/>
+        </w:rPr>
+        <w:br/>
+      </w:r>
+      <w:r>
+        <w:rPr>
           <w:rFonts w:cs="Arial"/>
+          <w:rtl/>
+          <w:lang w:bidi="ar-EG"/>
+        </w:rPr>
+        <w:drawing>
+          <wp:inline distT="0" distB="0" distL="0" distR="0" wp14:anchorId="26507108" wp14:editId="4B8212FE">
+            <wp:extent cx="5734850" cy="3353268"/>
+            <wp:effectExtent l="152400" t="152400" r="361315" b="361950"/>
+            <wp:docPr id="15" name="Picture 15"/>
+            <wp:cNvGraphicFramePr>
+              <a:graphicFrameLocks xmlns:a="http://schemas.openxmlformats.org/drawingml/2006/main" noChangeAspect="1"/>
+            </wp:cNvGraphicFramePr>
+            <a:graphic xmlns:a="http://schemas.openxmlformats.org/drawingml/2006/main">
+              <a:graphicData uri="http://schemas.openxmlformats.org/drawingml/2006/picture">
+                <pic:pic xmlns:pic="http://schemas.openxmlformats.org/drawingml/2006/picture">
+                  <pic:nvPicPr>
+                    <pic:cNvPr id="1" name=""/>
+                    <pic:cNvPicPr/>
+                  </pic:nvPicPr>
+                  <pic:blipFill>
+                    <a:blip r:embed="rId13"/>
+                    <a:stretch>
+                      <a:fillRect/>
+                    </a:stretch>
+                  </pic:blipFill>
+                  <pic:spPr>
+                    <a:xfrm>
+                      <a:off x="0" y="0"/>
+                      <a:ext cx="5734850" cy="3353268"/>
+                    </a:xfrm>
+                    <a:prstGeom prst="rect">
+                      <a:avLst/>
+                    </a:prstGeom>
+                    <a:ln>
+                      <a:noFill/>
+                    </a:ln>
+                    <a:effectLst>
+                      <a:outerShdw blurRad="292100" dist="139700" dir="2700000" algn="tl" rotWithShape="0">
+                        <a:srgbClr val="333333">
+                          <a:alpha val="65000"/>
+                        </a:srgbClr>
+                      </a:outerShdw>
+                    </a:effectLst>
+                  </pic:spPr>
+                </pic:pic>
+              </a:graphicData>
+            </a:graphic>
+          </wp:inline>
+        </w:drawing>
+      </w:r>
+    </w:p>
+    <w:p>
+      <w:pPr>
+        <w:rPr>
+          <w:rFonts w:hint="cs"/>
+          <w:rtl/>
+          <w:lang w:bidi="ar-EG"/>
+        </w:rPr>
+      </w:pPr>
+      <w:r>
+        <w:rPr>
+          <w:rtl/>
+          <w:lang w:bidi="ar-EG"/>
+        </w:rPr>
+        <w:br w:type="page"/>
+      </w:r>
+    </w:p>
+    <w:p>
+      <w:pPr>
+        <w:bidi/>
+        <w:rPr>
+          <w:rtl/>
+          <w:lang w:bidi="ar-EG"/>
+        </w:rPr>
+      </w:pPr>
+      <w:r>
+        <w:rPr>
+          <w:rFonts w:hint="cs"/>
+          <w:rtl/>
+          <w:lang w:bidi="ar-EG"/>
+        </w:rPr>
+        <w:lastRenderedPageBreak/>
+        <w:t>وفيما يلي نماذج لنظام الإختبارات التلقائي المعدل الجديد.</w:t>
+      </w:r>
+    </w:p>
+    <w:p>
+      <w:pPr>
+        <w:pStyle w:val="Heading2"/>
+        <w:bidi/>
+        <w:rPr>
+          <w:rtl/>
+          <w:lang w:bidi="ar-EG"/>
+        </w:rPr>
+      </w:pPr>
+      <w:bookmarkStart w:id="8" w:name="_Toc95541191"/>
+      <w:r>
+        <w:rPr>
+          <w:rFonts w:hint="cs"/>
+          <w:rtl/>
+          <w:lang w:bidi="ar-EG"/>
+        </w:rPr>
+        <w:t>القسم الأول : إختبار الطول و الوزن</w:t>
+      </w:r>
+      <w:bookmarkStart w:id="9" w:name="_Toc95541192"/>
+      <w:bookmarkEnd w:id="8"/>
+    </w:p>
+    <w:p>
+      <w:pPr>
+        <w:bidi/>
+        <w:jc w:val="center"/>
+        <w:rPr>
+          <w:rtl/>
+          <w:lang w:bidi="ar-EG"/>
+        </w:rPr>
+      </w:pPr>
+      <w:r>
+        <w:rPr>
           <w:noProof/>
-          <w:rtl/>
         </w:rPr>
         <w:drawing>
-          <wp:inline distT="0" distB="0" distL="0" distR="0" wp14:anchorId="40FF31A9" wp14:editId="1E556231">
-            <wp:extent cx="5676900" cy="3286125"/>
-            <wp:effectExtent l="38100" t="38100" r="95250" b="104775"/>
-            <wp:docPr id="4" name="Picture 4"/>
+          <wp:inline distT="0" distB="0" distL="0" distR="0" wp14:anchorId="6F01FA88" wp14:editId="39F516E9">
+            <wp:extent cx="5734050" cy="3162300"/>
+            <wp:effectExtent l="0" t="0" r="0" b="0"/>
+            <wp:docPr id="16" name="Picture 16"/>
+            <wp:cNvGraphicFramePr>
+              <a:graphicFrameLocks xmlns:a="http://schemas.openxmlformats.org/drawingml/2006/main" noChangeAspect="1"/>
+            </wp:cNvGraphicFramePr>
+            <a:graphic xmlns:a="http://schemas.openxmlformats.org/drawingml/2006/main">
+              <a:graphicData uri="http://schemas.openxmlformats.org/drawingml/2006/picture">
+                <pic:pic xmlns:pic="http://schemas.openxmlformats.org/drawingml/2006/picture">
+                  <pic:nvPicPr>
+                    <pic:cNvPr id="1" name=""/>
+                    <pic:cNvPicPr/>
+                  </pic:nvPicPr>
+                  <pic:blipFill>
+                    <a:blip r:embed="rId14"/>
+                    <a:stretch>
+                      <a:fillRect/>
+                    </a:stretch>
+                  </pic:blipFill>
+                  <pic:spPr>
+                    <a:xfrm>
+                      <a:off x="0" y="0"/>
+                      <a:ext cx="5734050" cy="3162300"/>
+                    </a:xfrm>
+                    <a:prstGeom prst="rect">
+                      <a:avLst/>
+                    </a:prstGeom>
+                  </pic:spPr>
+                </pic:pic>
+              </a:graphicData>
+            </a:graphic>
+          </wp:inline>
+        </w:drawing>
+      </w:r>
+    </w:p>
+    <w:p>
+      <w:pPr>
+        <w:pStyle w:val="Heading2"/>
+        <w:bidi/>
+        <w:rPr>
+          <w:rtl/>
+          <w:lang w:bidi="ar-EG"/>
+        </w:rPr>
+      </w:pPr>
+    </w:p>
+    <w:p>
+      <w:pPr>
+        <w:pStyle w:val="Heading2"/>
+        <w:bidi/>
+        <w:rPr>
+          <w:rtl/>
+          <w:lang w:bidi="ar-EG"/>
+        </w:rPr>
+      </w:pPr>
+      <w:r>
+        <w:rPr>
+          <w:rFonts w:hint="cs"/>
+          <w:rtl/>
+          <w:lang w:bidi="ar-EG"/>
+        </w:rPr>
+        <w:t>القسم الثاني : إختبار قبضة اليد</w:t>
+      </w:r>
+      <w:bookmarkEnd w:id="9"/>
+    </w:p>
+    <w:p>
+      <w:pPr>
+        <w:bidi/>
+        <w:jc w:val="center"/>
+        <w:rPr>
+          <w:rtl/>
+          <w:lang w:bidi="ar-EG"/>
+        </w:rPr>
+      </w:pPr>
+      <w:r>
+        <w:rPr>
+          <w:rFonts w:cs="Arial"/>
+          <w:rtl/>
+          <w:lang w:bidi="ar-EG"/>
+        </w:rPr>
+        <w:drawing>
+          <wp:inline distT="0" distB="0" distL="0" distR="0" wp14:anchorId="1EB04A9D" wp14:editId="6C2B3A7B">
+            <wp:extent cx="5695949" cy="3105150"/>
+            <wp:effectExtent l="0" t="0" r="635" b="0"/>
+            <wp:docPr id="17" name="Picture 17"/>
             <wp:cNvGraphicFramePr>
               <a:graphicFrameLocks xmlns:a="http://schemas.openxmlformats.org/drawingml/2006/main" noChangeAspect="1"/>
             </wp:cNvGraphicFramePr>
@@ -3426,14 +3627,14 @@
                     <pic:cNvPicPr/>
                   </pic:nvPicPr>
                   <pic:blipFill rotWithShape="1">
-                    <a:blip r:embed="rId13"/>
-                    <a:srcRect l="667" b="1988"/>
+                    <a:blip r:embed="rId15"/>
+                    <a:srcRect t="1212" b="1"/>
                     <a:stretch/>
                   </pic:blipFill>
                   <pic:spPr bwMode="auto">
                     <a:xfrm>
                       <a:off x="0" y="0"/>
-                      <a:ext cx="5677693" cy="3286584"/>
+                      <a:ext cx="5696745" cy="3105584"/>
                     </a:xfrm>
                     <a:prstGeom prst="rect">
                       <a:avLst/>
@@ -3441,13 +3642,6 @@
                     <a:ln>
                       <a:noFill/>
                     </a:ln>
-                    <a:effectLst>
-                      <a:outerShdw blurRad="50800" dist="38100" dir="2700000" algn="tl" rotWithShape="0">
-                        <a:prstClr val="black">
-                          <a:alpha val="40000"/>
-                        </a:prstClr>
-                      </a:outerShdw>
-                    </a:effectLst>
                     <a:extLst>
                       <a:ext uri="{53640926-AAD7-44D8-BBD7-CCE9431645EC}">
                         <a14:shadowObscured xmlns:a14="http://schemas.microsoft.com/office/drawing/2010/main"/>
@@ -3460,37 +3654,17 @@
           </wp:inline>
         </w:drawing>
       </w:r>
-      <w:r>
-        <w:rPr>
-          <w:rtl/>
-          <w:lang w:bidi="ar-EG"/>
-        </w:rPr>
-        <w:br/>
-      </w:r>
-    </w:p>
-    <w:p>
-      <w:pPr>
-        <w:rPr>
-          <w:rtl/>
-          <w:lang w:bidi="ar-EG"/>
-        </w:rPr>
-      </w:pPr>
-      <w:r>
-        <w:rPr>
-          <w:rtl/>
-          <w:lang w:bidi="ar-EG"/>
-        </w:rPr>
-        <w:br w:type="page"/>
-      </w:r>
-    </w:p>
-    <w:p>
-      <w:pPr>
-        <w:bidi/>
-        <w:rPr>
-          <w:rtl/>
-          <w:lang w:bidi="ar-EG"/>
-        </w:rPr>
-      </w:pPr>
+    </w:p>
+    <w:p>
+      <w:pPr>
+        <w:pStyle w:val="Heading2"/>
+        <w:bidi/>
+        <w:rPr>
+          <w:rtl/>
+          <w:lang w:bidi="ar-EG"/>
+        </w:rPr>
+      </w:pPr>
+      <w:bookmarkStart w:id="10" w:name="_Toc95541193"/>
       <w:r>
         <w:rPr>
           <w:rFonts w:hint="cs"/>
@@ -3498,49 +3672,41 @@
           <w:lang w:bidi="ar-EG"/>
         </w:rPr>
         <w:lastRenderedPageBreak/>
-        <w:t>وفيما يلي نماذج لنظام الإختبارات التلقائي المعدل الجديد.</w:t>
-      </w:r>
-    </w:p>
-    <w:p>
-      <w:pPr>
-        <w:pStyle w:val="Heading2"/>
-        <w:bidi/>
-        <w:rPr>
-          <w:rtl/>
-          <w:lang w:bidi="ar-EG"/>
-        </w:rPr>
-      </w:pPr>
-      <w:bookmarkStart w:id="8" w:name="_Toc95541191"/>
-      <w:r>
-        <w:rPr>
-          <w:rFonts w:hint="cs"/>
-          <w:rtl/>
-          <w:lang w:bidi="ar-EG"/>
-        </w:rPr>
-        <w:t>القسم الأول : إختبار الطول و الوزن</w:t>
-      </w:r>
-      <w:bookmarkStart w:id="9" w:name="_Toc95541192"/>
-      <w:bookmarkEnd w:id="8"/>
+        <w:t>القسم الثالث : إختبار بذل الجهد</w:t>
+      </w:r>
+      <w:bookmarkEnd w:id="10"/>
     </w:p>
     <w:p>
       <w:pPr>
         <w:bidi/>
         <w:jc w:val="center"/>
         <w:rPr>
-          <w:rtl/>
-          <w:lang w:bidi="ar-EG"/>
-        </w:rPr>
-      </w:pPr>
-      <w:r>
-        <w:rPr>
-          <w:noProof/>
-          <w:rtl/>
+          <w:rFonts w:cs="Arial"/>
+          <w:rtl/>
+          <w:lang w:bidi="ar-EG"/>
+        </w:rPr>
+      </w:pPr>
+    </w:p>
+    <w:p>
+      <w:pPr>
+        <w:bidi/>
+        <w:jc w:val="center"/>
+        <w:rPr>
+          <w:rtl/>
+          <w:lang w:bidi="ar-EG"/>
+        </w:rPr>
+      </w:pPr>
+      <w:r>
+        <w:rPr>
+          <w:rFonts w:cs="Arial"/>
+          <w:rtl/>
+          <w:lang w:bidi="ar-EG"/>
         </w:rPr>
         <w:drawing>
-          <wp:inline distT="0" distB="0" distL="0" distR="0" wp14:anchorId="25DEE04D" wp14:editId="724FA444">
-            <wp:extent cx="5686425" cy="3076575"/>
-            <wp:effectExtent l="38100" t="38100" r="104775" b="104775"/>
-            <wp:docPr id="5" name="Picture 5"/>
+          <wp:inline distT="0" distB="0" distL="0" distR="0" wp14:anchorId="19D9D6BB" wp14:editId="550F7BD4">
+            <wp:extent cx="5705475" cy="3114675"/>
+            <wp:effectExtent l="0" t="0" r="0" b="9525"/>
+            <wp:docPr id="19" name="Picture 19"/>
             <wp:cNvGraphicFramePr>
               <a:graphicFrameLocks xmlns:a="http://schemas.openxmlformats.org/drawingml/2006/main" noChangeAspect="1"/>
             </wp:cNvGraphicFramePr>
@@ -3552,14 +3718,14 @@
                     <pic:cNvPicPr/>
                   </pic:nvPicPr>
                   <pic:blipFill rotWithShape="1">
-                    <a:blip r:embed="rId14"/>
-                    <a:srcRect t="1497" r="666" b="1797"/>
+                    <a:blip r:embed="rId16"/>
+                    <a:srcRect b="1209"/>
                     <a:stretch/>
                   </pic:blipFill>
                   <pic:spPr bwMode="auto">
                     <a:xfrm>
                       <a:off x="0" y="0"/>
-                      <a:ext cx="5686425" cy="3076575"/>
+                      <a:ext cx="5706271" cy="3115110"/>
                     </a:xfrm>
                     <a:prstGeom prst="rect">
                       <a:avLst/>
@@ -3567,13 +3733,6 @@
                     <a:ln>
                       <a:noFill/>
                     </a:ln>
-                    <a:effectLst>
-                      <a:outerShdw blurRad="50800" dist="38100" dir="2700000" algn="tl" rotWithShape="0">
-                        <a:prstClr val="black">
-                          <a:alpha val="40000"/>
-                        </a:prstClr>
-                      </a:outerShdw>
-                    </a:effectLst>
                     <a:extLst>
                       <a:ext uri="{53640926-AAD7-44D8-BBD7-CCE9431645EC}">
                         <a14:shadowObscured xmlns:a14="http://schemas.microsoft.com/office/drawing/2010/main"/>
@@ -3596,6 +3755,74 @@
           <w:lang w:bidi="ar-EG"/>
         </w:rPr>
       </w:pPr>
+      <w:bookmarkStart w:id="11" w:name="_Toc95541194"/>
+      <w:r>
+        <w:rPr>
+          <w:rFonts w:hint="cs"/>
+          <w:rtl/>
+          <w:lang w:bidi="ar-EG"/>
+        </w:rPr>
+        <w:t>القسم الرابع : إختبار ثبات اليد</w:t>
+      </w:r>
+      <w:bookmarkEnd w:id="11"/>
+    </w:p>
+    <w:p>
+      <w:pPr>
+        <w:bidi/>
+        <w:jc w:val="center"/>
+        <w:rPr>
+          <w:lang w:bidi="ar-EG"/>
+        </w:rPr>
+      </w:pPr>
+      <w:r>
+        <w:rPr>
+          <w:rFonts w:cs="Arial"/>
+          <w:rtl/>
+          <w:lang w:bidi="ar-EG"/>
+        </w:rPr>
+        <w:drawing>
+          <wp:inline distT="0" distB="0" distL="0" distR="0" wp14:anchorId="1024FECF" wp14:editId="78FDA115">
+            <wp:extent cx="5676900" cy="3105150"/>
+            <wp:effectExtent l="0" t="0" r="0" b="0"/>
+            <wp:docPr id="20" name="Picture 20"/>
+            <wp:cNvGraphicFramePr>
+              <a:graphicFrameLocks xmlns:a="http://schemas.openxmlformats.org/drawingml/2006/main" noChangeAspect="1"/>
+            </wp:cNvGraphicFramePr>
+            <a:graphic xmlns:a="http://schemas.openxmlformats.org/drawingml/2006/main">
+              <a:graphicData uri="http://schemas.openxmlformats.org/drawingml/2006/picture">
+                <pic:pic xmlns:pic="http://schemas.openxmlformats.org/drawingml/2006/picture">
+                  <pic:nvPicPr>
+                    <pic:cNvPr id="1" name=""/>
+                    <pic:cNvPicPr/>
+                  </pic:nvPicPr>
+                  <pic:blipFill rotWithShape="1">
+                    <a:blip r:embed="rId17"/>
+                    <a:srcRect t="610"/>
+                    <a:stretch/>
+                  </pic:blipFill>
+                  <pic:spPr bwMode="auto">
+                    <a:xfrm>
+                      <a:off x="0" y="0"/>
+                      <a:ext cx="5677692" cy="3105583"/>
+                    </a:xfrm>
+                    <a:prstGeom prst="rect">
+                      <a:avLst/>
+                    </a:prstGeom>
+                    <a:ln>
+                      <a:noFill/>
+                    </a:ln>
+                    <a:extLst>
+                      <a:ext uri="{53640926-AAD7-44D8-BBD7-CCE9431645EC}">
+                        <a14:shadowObscured xmlns:a14="http://schemas.microsoft.com/office/drawing/2010/main"/>
+                      </a:ext>
+                    </a:extLst>
+                  </pic:spPr>
+                </pic:pic>
+              </a:graphicData>
+            </a:graphic>
+          </wp:inline>
+        </w:drawing>
+      </w:r>
     </w:p>
     <w:p>
       <w:pPr>
@@ -3606,19 +3833,22 @@
           <w:lang w:bidi="ar-EG"/>
         </w:rPr>
       </w:pPr>
-      <w:r>
-        <w:rPr>
-          <w:rFonts w:hint="cs"/>
-          <w:rtl/>
-          <w:lang w:bidi="ar-EG"/>
-        </w:rPr>
-        <w:t>القسم الثاني : إختبار قبضة اليد</w:t>
-      </w:r>
-      <w:bookmarkEnd w:id="9"/>
-    </w:p>
-    <w:p>
-      <w:pPr>
-        <w:bidi/>
+      <w:bookmarkStart w:id="12" w:name="_Toc95541195"/>
+      <w:r>
+        <w:rPr>
+          <w:rFonts w:hint="cs"/>
+          <w:rtl/>
+          <w:lang w:bidi="ar-EG"/>
+        </w:rPr>
+        <w:lastRenderedPageBreak/>
+        <w:t>القسم الخامس : إختبار إدراك العمق</w:t>
+      </w:r>
+      <w:bookmarkEnd w:id="12"/>
+    </w:p>
+    <w:p>
+      <w:pPr>
+        <w:bidi/>
+        <w:jc w:val="center"/>
         <w:rPr>
           <w:rtl/>
           <w:lang w:bidi="ar-EG"/>
@@ -3627,14 +3857,14 @@
       <w:r>
         <w:rPr>
           <w:rFonts w:cs="Arial"/>
-          <w:noProof/>
-          <w:rtl/>
+          <w:rtl/>
+          <w:lang w:bidi="ar-EG"/>
         </w:rPr>
         <w:drawing>
-          <wp:inline distT="0" distB="0" distL="0" distR="0" wp14:anchorId="5E89E072" wp14:editId="4758CBFF">
-            <wp:extent cx="5649113" cy="3096057"/>
-            <wp:effectExtent l="38100" t="38100" r="104140" b="104775"/>
-            <wp:docPr id="11" name="Picture 11"/>
+          <wp:inline distT="0" distB="0" distL="0" distR="0" wp14:anchorId="08D31816" wp14:editId="0112A7AE">
+            <wp:extent cx="5677692" cy="3105583"/>
+            <wp:effectExtent l="0" t="0" r="0" b="0"/>
+            <wp:docPr id="21" name="Picture 21"/>
             <wp:cNvGraphicFramePr>
               <a:graphicFrameLocks xmlns:a="http://schemas.openxmlformats.org/drawingml/2006/main" noChangeAspect="1"/>
             </wp:cNvGraphicFramePr>
@@ -3646,7 +3876,7 @@
                     <pic:cNvPicPr/>
                   </pic:nvPicPr>
                   <pic:blipFill>
-                    <a:blip r:embed="rId15"/>
+                    <a:blip r:embed="rId18"/>
                     <a:stretch>
                       <a:fillRect/>
                     </a:stretch>
@@ -3654,21 +3884,11 @@
                   <pic:spPr>
                     <a:xfrm>
                       <a:off x="0" y="0"/>
-                      <a:ext cx="5649113" cy="3096057"/>
+                      <a:ext cx="5677692" cy="3105583"/>
                     </a:xfrm>
                     <a:prstGeom prst="rect">
                       <a:avLst/>
                     </a:prstGeom>
-                    <a:ln>
-                      <a:noFill/>
-                    </a:ln>
-                    <a:effectLst>
-                      <a:outerShdw blurRad="50800" dist="38100" dir="2700000" algn="tl" rotWithShape="0">
-                        <a:prstClr val="black">
-                          <a:alpha val="40000"/>
-                        </a:prstClr>
-                      </a:outerShdw>
-                    </a:effectLst>
                   </pic:spPr>
                 </pic:pic>
               </a:graphicData>
@@ -3679,6 +3899,21 @@
     </w:p>
     <w:p>
       <w:pPr>
+        <w:rPr>
+          <w:rtl/>
+          <w:lang w:bidi="ar-EG"/>
+        </w:rPr>
+      </w:pPr>
+      <w:r>
+        <w:rPr>
+          <w:rtl/>
+          <w:lang w:bidi="ar-EG"/>
+        </w:rPr>
+        <w:br w:type="page"/>
+      </w:r>
+    </w:p>
+    <w:p>
+      <w:pPr>
         <w:pStyle w:val="Heading2"/>
         <w:bidi/>
         <w:rPr>
@@ -3686,7 +3921,7 @@
           <w:lang w:bidi="ar-EG"/>
         </w:rPr>
       </w:pPr>
-      <w:bookmarkStart w:id="10" w:name="_Toc95541193"/>
+      <w:bookmarkStart w:id="13" w:name="_Toc95541196"/>
       <w:r>
         <w:rPr>
           <w:rFonts w:hint="cs"/>
@@ -3694,13 +3929,22 @@
           <w:lang w:bidi="ar-EG"/>
         </w:rPr>
         <w:lastRenderedPageBreak/>
-        <w:t>القسم الثالث : إختبار بذل الجهد</w:t>
-      </w:r>
-      <w:bookmarkEnd w:id="10"/>
-    </w:p>
-    <w:p>
-      <w:pPr>
-        <w:bidi/>
+        <w:t>القسم السادس : إختبار شدة السمع</w:t>
+      </w:r>
+      <w:bookmarkEnd w:id="13"/>
+      <w:r>
+        <w:rPr>
+          <w:rFonts w:hint="cs"/>
+          <w:rtl/>
+          <w:lang w:bidi="ar-EG"/>
+        </w:rPr>
+        <w:t xml:space="preserve"> </w:t>
+      </w:r>
+    </w:p>
+    <w:p>
+      <w:pPr>
+        <w:bidi/>
+        <w:jc w:val="center"/>
         <w:rPr>
           <w:rtl/>
           <w:lang w:bidi="ar-EG"/>
@@ -3709,14 +3953,14 @@
       <w:r>
         <w:rPr>
           <w:rFonts w:cs="Arial"/>
-          <w:noProof/>
-          <w:rtl/>
+          <w:rtl/>
+          <w:lang w:bidi="ar-EG"/>
         </w:rPr>
         <w:drawing>
-          <wp:inline distT="0" distB="0" distL="0" distR="0" wp14:anchorId="7311C6EC" wp14:editId="15B55E5B">
-            <wp:extent cx="5668166" cy="3096057"/>
-            <wp:effectExtent l="38100" t="38100" r="104140" b="104775"/>
-            <wp:docPr id="9" name="Picture 9"/>
+          <wp:inline distT="0" distB="0" distL="0" distR="0" wp14:anchorId="64D697BC" wp14:editId="6A455366">
+            <wp:extent cx="5687219" cy="3115110"/>
+            <wp:effectExtent l="0" t="0" r="8890" b="9525"/>
+            <wp:docPr id="22" name="Picture 22"/>
             <wp:cNvGraphicFramePr>
               <a:graphicFrameLocks xmlns:a="http://schemas.openxmlformats.org/drawingml/2006/main" noChangeAspect="1"/>
             </wp:cNvGraphicFramePr>
@@ -3728,7 +3972,7 @@
                     <pic:cNvPicPr/>
                   </pic:nvPicPr>
                   <pic:blipFill>
-                    <a:blip r:embed="rId16"/>
+                    <a:blip r:embed="rId19"/>
                     <a:stretch>
                       <a:fillRect/>
                     </a:stretch>
@@ -3736,21 +3980,11 @@
                   <pic:spPr>
                     <a:xfrm>
                       <a:off x="0" y="0"/>
-                      <a:ext cx="5668166" cy="3096057"/>
+                      <a:ext cx="5687219" cy="3115110"/>
                     </a:xfrm>
                     <a:prstGeom prst="rect">
                       <a:avLst/>
                     </a:prstGeom>
-                    <a:ln>
-                      <a:noFill/>
-                    </a:ln>
-                    <a:effectLst>
-                      <a:outerShdw blurRad="50800" dist="38100" dir="2700000" algn="tl" rotWithShape="0">
-                        <a:prstClr val="black">
-                          <a:alpha val="40000"/>
-                        </a:prstClr>
-                      </a:outerShdw>
-                    </a:effectLst>
                   </pic:spPr>
                 </pic:pic>
               </a:graphicData>
@@ -3761,6 +3995,15 @@
     </w:p>
     <w:p>
       <w:pPr>
+        <w:bidi/>
+        <w:rPr>
+          <w:rtl/>
+          <w:lang w:bidi="ar-EG"/>
+        </w:rPr>
+      </w:pPr>
+    </w:p>
+    <w:p>
+      <w:pPr>
         <w:pStyle w:val="Heading2"/>
         <w:bidi/>
         <w:rPr>
@@ -3768,118 +4011,47 @@
           <w:lang w:bidi="ar-EG"/>
         </w:rPr>
       </w:pPr>
-      <w:bookmarkStart w:id="11" w:name="_Toc95541194"/>
-      <w:r>
-        <w:rPr>
-          <w:rFonts w:hint="cs"/>
-          <w:rtl/>
-          <w:lang w:bidi="ar-EG"/>
-        </w:rPr>
-        <w:t>القسم الرابع : إختبار ثبات اليد</w:t>
-      </w:r>
-      <w:bookmarkEnd w:id="11"/>
-    </w:p>
-    <w:p>
-      <w:pPr>
-        <w:bidi/>
-        <w:rPr>
-          <w:rtl/>
-          <w:lang w:bidi="ar-EG"/>
-        </w:rPr>
-      </w:pPr>
-    </w:p>
-    <w:p>
-      <w:pPr>
-        <w:pStyle w:val="Heading2"/>
-        <w:bidi/>
-        <w:rPr>
-          <w:rtl/>
-          <w:lang w:bidi="ar-EG"/>
-        </w:rPr>
-      </w:pPr>
-      <w:bookmarkStart w:id="12" w:name="_Toc95541195"/>
-      <w:r>
-        <w:rPr>
-          <w:rFonts w:hint="cs"/>
-          <w:rtl/>
-          <w:lang w:bidi="ar-EG"/>
-        </w:rPr>
-        <w:t>القسم الخامس : إختبار إدراك العمق</w:t>
-      </w:r>
-      <w:bookmarkEnd w:id="12"/>
-    </w:p>
-    <w:p>
-      <w:pPr>
-        <w:bidi/>
-        <w:rPr>
-          <w:rtl/>
-          <w:lang w:bidi="ar-EG"/>
-        </w:rPr>
-      </w:pPr>
-    </w:p>
-    <w:p>
-      <w:pPr>
-        <w:rPr>
-          <w:rtl/>
-          <w:lang w:bidi="ar-EG"/>
-        </w:rPr>
-      </w:pPr>
-      <w:r>
-        <w:rPr>
-          <w:rtl/>
-          <w:lang w:bidi="ar-EG"/>
-        </w:rPr>
-        <w:br w:type="page"/>
-      </w:r>
-    </w:p>
-    <w:p>
-      <w:pPr>
-        <w:pStyle w:val="Heading2"/>
-        <w:bidi/>
-        <w:rPr>
-          <w:rtl/>
-          <w:lang w:bidi="ar-EG"/>
-        </w:rPr>
-      </w:pPr>
-      <w:bookmarkStart w:id="13" w:name="_Toc95541196"/>
-      <w:r>
-        <w:rPr>
-          <w:rFonts w:hint="cs"/>
-          <w:rtl/>
-          <w:lang w:bidi="ar-EG"/>
-        </w:rPr>
-        <w:lastRenderedPageBreak/>
-        <w:t>القسم السادس : إختبار شدة السمع</w:t>
-      </w:r>
-      <w:bookmarkEnd w:id="13"/>
-      <w:r>
-        <w:rPr>
-          <w:rFonts w:hint="cs"/>
-          <w:rtl/>
-          <w:lang w:bidi="ar-EG"/>
-        </w:rPr>
-        <w:t xml:space="preserve"> </w:t>
-      </w:r>
-    </w:p>
-    <w:p>
-      <w:pPr>
-        <w:bidi/>
-        <w:rPr>
-          <w:rtl/>
+      <w:bookmarkStart w:id="14" w:name="_Toc95541197"/>
+      <w:r>
+        <w:rPr>
+          <w:rFonts w:hint="cs"/>
+          <w:rtl/>
+          <w:lang w:bidi="ar-EG"/>
+        </w:rPr>
+        <w:t>القسم السابع : إختبار تأزر الذراعين</w:t>
+      </w:r>
+      <w:bookmarkEnd w:id="14"/>
+    </w:p>
+    <w:p>
+      <w:pPr>
+        <w:bidi/>
+        <w:rPr>
+          <w:rtl/>
+          <w:lang w:bidi="ar-EG"/>
+        </w:rPr>
+      </w:pPr>
+      <w:bookmarkStart w:id="15" w:name="_GoBack"/>
+      <w:bookmarkEnd w:id="15"/>
+    </w:p>
+    <w:p>
+      <w:pPr>
+        <w:bidi/>
+        <w:jc w:val="center"/>
+        <w:rPr>
           <w:lang w:bidi="ar-EG"/>
         </w:rPr>
       </w:pPr>
       <w:r>
         <w:rPr>
           <w:rFonts w:cs="Arial"/>
-          <w:noProof/>
-          <w:rtl/>
+          <w:rtl/>
+          <w:lang w:bidi="ar-EG"/>
         </w:rPr>
         <w:drawing>
-          <wp:inline distT="0" distB="0" distL="0" distR="0" wp14:anchorId="7DD7EC1F" wp14:editId="41465219">
-            <wp:extent cx="5668166" cy="3096057"/>
-            <wp:effectExtent l="0" t="0" r="8890" b="9525"/>
-            <wp:docPr id="12" name="Picture 12"/>
+          <wp:inline distT="0" distB="0" distL="0" distR="0" wp14:anchorId="3563C456" wp14:editId="6478E7AB">
+            <wp:extent cx="5687219" cy="3105583"/>
+            <wp:effectExtent l="0" t="0" r="8890" b="0"/>
+            <wp:docPr id="23" name="Picture 23"/>
             <wp:cNvGraphicFramePr>
               <a:graphicFrameLocks xmlns:a="http://schemas.openxmlformats.org/drawingml/2006/main" noChangeAspect="1"/>
             </wp:cNvGraphicFramePr>
@@ -3891,7 +4063,7 @@
                     <pic:cNvPicPr/>
                   </pic:nvPicPr>
                   <pic:blipFill>
-                    <a:blip r:embed="rId17"/>
+                    <a:blip r:embed="rId20"/>
                     <a:stretch>
                       <a:fillRect/>
                     </a:stretch>
@@ -3899,7 +4071,7 @@
                   <pic:spPr>
                     <a:xfrm>
                       <a:off x="0" y="0"/>
-                      <a:ext cx="5668166" cy="3096057"/>
+                      <a:ext cx="5687219" cy="3105583"/>
                     </a:xfrm>
                     <a:prstGeom prst="rect">
                       <a:avLst/>
@@ -3912,57 +4084,9 @@
         </w:drawing>
       </w:r>
     </w:p>
-    <w:p>
-      <w:pPr>
-        <w:bidi/>
-        <w:rPr>
-          <w:rtl/>
-          <w:lang w:bidi="ar-EG"/>
-        </w:rPr>
-      </w:pPr>
-    </w:p>
-    <w:p>
-      <w:pPr>
-        <w:pStyle w:val="Heading2"/>
-        <w:bidi/>
-        <w:rPr>
-          <w:rtl/>
-          <w:lang w:bidi="ar-EG"/>
-        </w:rPr>
-      </w:pPr>
-      <w:bookmarkStart w:id="14" w:name="_Toc95541197"/>
-      <w:r>
-        <w:rPr>
-          <w:rFonts w:hint="cs"/>
-          <w:rtl/>
-          <w:lang w:bidi="ar-EG"/>
-        </w:rPr>
-        <w:t>القسم السابع : إختبار تأزر الذراعين</w:t>
-      </w:r>
-      <w:bookmarkEnd w:id="14"/>
-    </w:p>
-    <w:p>
-      <w:pPr>
-        <w:bidi/>
-        <w:rPr>
-          <w:rtl/>
-          <w:lang w:bidi="ar-EG"/>
-        </w:rPr>
-      </w:pPr>
-    </w:p>
-    <w:p>
-      <w:pPr>
-        <w:bidi/>
-        <w:rPr>
-          <w:lang w:bidi="ar-EG"/>
-        </w:rPr>
-      </w:pPr>
-      <w:bookmarkStart w:id="15" w:name="_GoBack"/>
-      <w:bookmarkEnd w:id="15"/>
-    </w:p>
     <w:sectPr>
-      <w:headerReference w:type="default" r:id="rId18"/>
-      <w:headerReference w:type="first" r:id="rId19"/>
+      <w:headerReference w:type="default" r:id="rId21"/>
+      <w:headerReference w:type="first" r:id="rId22"/>
       <w:pgSz w:w="12240" w:h="15840"/>
       <w:pgMar w:top="1440" w:right="1440" w:bottom="1440" w:left="1440" w:header="2160" w:footer="720" w:gutter="0"/>
       <w:pgNumType w:start="0"/>
@@ -5767,6 +5891,7 @@
     <w:rsid w:val="00C22C77"/>
     <w:rsid w:val="00CA3F22"/>
     <w:rsid w:val="00DB5C3F"/>
+    <w:rsid w:val="00F35361"/>
   </w:rsids>
   <m:mathPr>
     <m:mathFont m:val="Cambria Math"/>
@@ -6532,7 +6657,7 @@
 </file>
 
 <file path=customXml/itemProps1.xml><?xml version="1.0" encoding="utf-8"?>
-<ds:datastoreItem xmlns:ds="http://schemas.openxmlformats.org/officeDocument/2006/customXml" ds:itemID="{52995A31-8200-4CF8-8E33-838B0106C27B}">
+<ds:datastoreItem xmlns:ds="http://schemas.openxmlformats.org/officeDocument/2006/customXml" ds:itemID="{18890B5D-FFC4-4ADC-859E-96C1B492BB8B}">
   <ds:schemaRefs>
     <ds:schemaRef ds:uri="http://schemas.openxmlformats.org/officeDocument/2006/bibliography"/>
   </ds:schemaRefs>

</xml_diff>